<commit_message>
update .md and .docx and .pdf documentation files
</commit_message>
<xml_diff>
--- a/TrafficLight/docs/TrafficLight_Library_Documentation.docx
+++ b/TrafficLight/docs/TrafficLight_Library_Documentation.docx
@@ -19,8 +19,73 @@
       </w:r>
     </w:p>
     <w:p>
+      <w:pPr>
+        <w:pStyle w:val="Titre1"/>
+        <w:rPr>
+          <w:rFonts w:asciiTheme="minorHAnsi" w:eastAsiaTheme="minorEastAsia" w:hAnsiTheme="minorHAnsi" w:cstheme="minorBidi"/>
+          <w:b w:val="0"/>
+          <w:bCs w:val="0"/>
+          <w:color w:val="auto"/>
+          <w:sz w:val="22"/>
+          <w:szCs w:val="22"/>
+        </w:rPr>
+      </w:pPr>
       <w:r>
-        <w:t>La bibliothèque TrafficLight permet de simuler un système de feux tricolores avec des LED contrôlées via une carte Arduino. Elle est conçue pour contrôler deux feux de circulation dans une intersection, avec des options pour le logging des états des feux via le moniteur série.</w:t>
+        <w:rPr>
+          <w:rFonts w:asciiTheme="minorHAnsi" w:eastAsiaTheme="minorEastAsia" w:hAnsiTheme="minorHAnsi" w:cstheme="minorBidi"/>
+          <w:b w:val="0"/>
+          <w:bCs w:val="0"/>
+          <w:color w:val="auto"/>
+          <w:sz w:val="22"/>
+          <w:szCs w:val="22"/>
+        </w:rPr>
+        <w:t xml:space="preserve">La bibliothèque TrafficLight permet de simuler un système de feux tricolores avec des LED contrôlées via une carte Arduino. Elle est conçue afin d'assurer la syncronisation des feux de circulation </w:t>
+      </w:r>
+      <w:r>
+        <w:rPr>
+          <w:rFonts w:asciiTheme="minorHAnsi" w:eastAsiaTheme="minorEastAsia" w:hAnsiTheme="minorHAnsi" w:cstheme="minorBidi"/>
+          <w:b w:val="0"/>
+          <w:bCs w:val="0"/>
+          <w:color w:val="auto"/>
+          <w:sz w:val="22"/>
+          <w:szCs w:val="22"/>
+        </w:rPr>
+        <w:t>d’</w:t>
+      </w:r>
+      <w:r>
+        <w:rPr>
+          <w:rFonts w:asciiTheme="minorHAnsi" w:eastAsiaTheme="minorEastAsia" w:hAnsiTheme="minorHAnsi" w:cstheme="minorBidi"/>
+          <w:b w:val="0"/>
+          <w:bCs w:val="0"/>
+          <w:color w:val="auto"/>
+          <w:sz w:val="22"/>
+          <w:szCs w:val="22"/>
+        </w:rPr>
+        <w:t>une intersection entre deux rues.</w:t>
+      </w:r>
+    </w:p>
+    <w:p>
+      <w:pPr>
+        <w:pStyle w:val="Titre1"/>
+        <w:rPr>
+          <w:rFonts w:asciiTheme="minorHAnsi" w:eastAsiaTheme="minorEastAsia" w:hAnsiTheme="minorHAnsi" w:cstheme="minorBidi"/>
+          <w:b w:val="0"/>
+          <w:bCs w:val="0"/>
+          <w:color w:val="auto"/>
+          <w:sz w:val="22"/>
+          <w:szCs w:val="22"/>
+        </w:rPr>
+      </w:pPr>
+      <w:r>
+        <w:rPr>
+          <w:rFonts w:asciiTheme="minorHAnsi" w:eastAsiaTheme="minorEastAsia" w:hAnsiTheme="minorHAnsi" w:cstheme="minorBidi"/>
+          <w:b w:val="0"/>
+          <w:bCs w:val="0"/>
+          <w:color w:val="auto"/>
+          <w:sz w:val="22"/>
+          <w:szCs w:val="22"/>
+        </w:rPr>
+        <w:t>TrafficLight offre la possibilité le séléctionner la pin de raccordement pour chaque couleur du feu et offre également une option pour le log d'états des feux via le moniteur série.</w:t>
       </w:r>
     </w:p>
     <w:p>
@@ -179,6 +244,7 @@
         </w:numPr>
       </w:pPr>
       <w:r>
+        <w:lastRenderedPageBreak/>
         <w:t>Allume uniquement la LED orange.</w:t>
       </w:r>
     </w:p>
@@ -193,7 +259,6 @@
     </w:p>
     <w:p>
       <w:r>
-        <w:lastRenderedPageBreak/>
         <w:t>- Allume uniquement la LED verte.</w:t>
       </w:r>
     </w:p>
@@ -529,6 +594,14 @@
           <w:szCs w:val="20"/>
         </w:rPr>
         <w:br/>
+      </w:r>
+      <w:r>
+        <w:rPr>
+          <w:rFonts w:ascii="Consolas" w:hAnsi="Consolas"/>
+          <w:sz w:val="20"/>
+          <w:szCs w:val="20"/>
+        </w:rPr>
+        <w:lastRenderedPageBreak/>
         <w:t>const int greenTime = 30000; // durée du feu vert</w:t>
       </w:r>
       <w:r>
@@ -572,7 +645,6 @@
           <w:sz w:val="20"/>
           <w:szCs w:val="20"/>
         </w:rPr>
-        <w:lastRenderedPageBreak/>
         <w:br/>
         <w:t>void setup()</w:t>
       </w:r>
@@ -2408,7 +2480,6 @@
   <w:style w:type="character" w:default="1" w:styleId="Policepardfaut">
     <w:name w:val="Default Paragraph Font"/>
     <w:uiPriority w:val="1"/>
-    <w:semiHidden/>
     <w:unhideWhenUsed/>
   </w:style>
   <w:style w:type="table" w:default="1" w:styleId="TableauNormal">

</xml_diff>